<commit_message>
Primeira entrega feita -Relatório terminado -UML terminado -PNG - screenshot do UML
</commit_message>
<xml_diff>
--- a/Descrição.docx
+++ b/Descrição.docx
@@ -47,7 +47,7 @@
                     <pic:cNvPicPr/>
                   </pic:nvPicPr>
                   <pic:blipFill>
-                    <a:blip r:embed="rId5" cstate="print">
+                    <a:blip r:embed="rId8" cstate="print">
                       <a:extLst>
                         <a:ext uri="{28A0092B-C50C-407E-A947-70E740481C1C}">
                           <a14:useLocalDpi xmlns:a14="http://schemas.microsoft.com/office/drawing/2010/main" val="0"/>
@@ -85,17 +85,7 @@
           <w:sz w:val="40"/>
           <w:szCs w:val="40"/>
         </w:rPr>
-        <w:t xml:space="preserve">                               </w:t>
-      </w:r>
-      <w:bookmarkStart w:id="0" w:name="_GoBack"/>
-      <w:bookmarkEnd w:id="0"/>
-      <w:r>
-        <w:rPr>
-          <w:b/>
-          <w:sz w:val="40"/>
-          <w:szCs w:val="40"/>
-        </w:rPr>
-        <w:t xml:space="preserve"> </w:t>
+        <w:t xml:space="preserve">                                </w:t>
       </w:r>
       <w:r>
         <w:rPr>
@@ -311,7 +301,22 @@
           <w:sz w:val="24"/>
           <w:szCs w:val="24"/>
         </w:rPr>
-        <w:t xml:space="preserve"> estas podem pedir em amizade e aceitar o respetivo pedido e podem também dar ou tirar reputação. A reputação é uma maneira de as pessoas dizerem se gostam ou não de cada perfil. </w:t>
+        <w:t xml:space="preserve"> estas podem pedir em </w:t>
+      </w:r>
+      <w:r>
+        <w:rPr>
+          <w:b/>
+          <w:sz w:val="24"/>
+          <w:szCs w:val="24"/>
+        </w:rPr>
+        <w:t>amizade</w:t>
+      </w:r>
+      <w:r>
+        <w:rPr>
+          <w:sz w:val="24"/>
+          <w:szCs w:val="24"/>
+        </w:rPr>
+        <w:t xml:space="preserve"> e aceitar o respetivo pedido e podem também dar ou tirar reputação. A reputação é uma maneira de as pessoas dizerem se gostam ou não de cada perfil. </w:t>
       </w:r>
     </w:p>
     <w:p>
@@ -380,18 +385,35 @@
     </w:p>
     <w:p>
       <w:pPr>
+        <w:rPr>
+          <w:sz w:val="24"/>
+          <w:szCs w:val="24"/>
+        </w:rPr>
+      </w:pPr>
+      <w:r>
+        <w:rPr>
+          <w:sz w:val="24"/>
+          <w:szCs w:val="24"/>
+        </w:rPr>
+        <w:br w:type="page"/>
+      </w:r>
+    </w:p>
+    <w:p>
+      <w:pPr>
+        <w:spacing w:line="360" w:lineRule="auto"/>
+        <w:jc w:val="both"/>
+        <w:rPr>
+          <w:sz w:val="24"/>
+          <w:szCs w:val="24"/>
+        </w:rPr>
+      </w:pPr>
+      <w:r>
         <w:rPr>
           <w:i/>
           <w:sz w:val="28"/>
           <w:szCs w:val="28"/>
         </w:rPr>
-      </w:pPr>
-      <w:r>
-        <w:rPr>
-          <w:i/>
-          <w:sz w:val="28"/>
-          <w:szCs w:val="28"/>
-        </w:rPr>
+        <w:lastRenderedPageBreak/>
         <w:t>Atributos:</w:t>
       </w:r>
     </w:p>
@@ -403,6 +425,7 @@
           <w:szCs w:val="24"/>
         </w:rPr>
         <w:sectPr>
+          <w:footerReference w:type="default" r:id="rId9"/>
           <w:pgSz w:w="11906" w:h="16838"/>
           <w:pgMar w:top="1440" w:right="1440" w:bottom="1440" w:left="1440" w:header="708" w:footer="708" w:gutter="0"/>
           <w:cols w:space="708"/>
@@ -589,7 +612,6 @@
           <w:sz w:val="24"/>
           <w:szCs w:val="24"/>
         </w:rPr>
-        <w:lastRenderedPageBreak/>
         <w:t>Evento:</w:t>
       </w:r>
     </w:p>
@@ -679,55 +701,18 @@
     </w:p>
     <w:p>
       <w:pPr>
-        <w:pStyle w:val="ListParagraph"/>
-        <w:rPr>
-          <w:sz w:val="24"/>
-          <w:szCs w:val="24"/>
-        </w:rPr>
-      </w:pPr>
-    </w:p>
-    <w:p>
-      <w:pPr>
-        <w:pStyle w:val="ListParagraph"/>
-        <w:rPr>
-          <w:sz w:val="24"/>
-          <w:szCs w:val="24"/>
-        </w:rPr>
-      </w:pPr>
-    </w:p>
-    <w:p>
-      <w:pPr>
-        <w:pStyle w:val="ListParagraph"/>
-        <w:rPr>
-          <w:sz w:val="24"/>
-          <w:szCs w:val="24"/>
-        </w:rPr>
-      </w:pPr>
-    </w:p>
-    <w:p>
-      <w:pPr>
-        <w:pStyle w:val="ListParagraph"/>
-        <w:rPr>
-          <w:sz w:val="24"/>
-          <w:szCs w:val="24"/>
-        </w:rPr>
-      </w:pPr>
-    </w:p>
-    <w:p>
-      <w:pPr>
-        <w:rPr>
-          <w:b/>
-          <w:sz w:val="24"/>
-          <w:szCs w:val="24"/>
-        </w:rPr>
-      </w:pPr>
-      <w:r>
-        <w:rPr>
-          <w:b/>
-          <w:sz w:val="24"/>
-          <w:szCs w:val="24"/>
-        </w:rPr>
-        <w:lastRenderedPageBreak/>
+        <w:rPr>
+          <w:b/>
+          <w:sz w:val="24"/>
+          <w:szCs w:val="24"/>
+        </w:rPr>
+      </w:pPr>
+      <w:r>
+        <w:rPr>
+          <w:b/>
+          <w:sz w:val="24"/>
+          <w:szCs w:val="24"/>
+        </w:rPr>
         <w:t>Grupo:</w:t>
       </w:r>
     </w:p>
@@ -808,12 +793,130 @@
           <w:szCs w:val="24"/>
         </w:rPr>
       </w:pPr>
-      <w:r>
-        <w:rPr>
-          <w:b/>
-          <w:sz w:val="24"/>
-          <w:szCs w:val="24"/>
-        </w:rPr>
+    </w:p>
+    <w:p>
+      <w:pPr>
+        <w:rPr>
+          <w:b/>
+          <w:sz w:val="24"/>
+          <w:szCs w:val="24"/>
+        </w:rPr>
+      </w:pPr>
+    </w:p>
+    <w:p>
+      <w:pPr>
+        <w:rPr>
+          <w:b/>
+          <w:sz w:val="24"/>
+          <w:szCs w:val="24"/>
+        </w:rPr>
+      </w:pPr>
+    </w:p>
+    <w:p>
+      <w:pPr>
+        <w:rPr>
+          <w:b/>
+          <w:sz w:val="24"/>
+          <w:szCs w:val="24"/>
+        </w:rPr>
+      </w:pPr>
+    </w:p>
+    <w:p>
+      <w:pPr>
+        <w:rPr>
+          <w:b/>
+          <w:sz w:val="24"/>
+          <w:szCs w:val="24"/>
+        </w:rPr>
+      </w:pPr>
+    </w:p>
+    <w:p>
+      <w:pPr>
+        <w:rPr>
+          <w:b/>
+          <w:sz w:val="24"/>
+          <w:szCs w:val="24"/>
+        </w:rPr>
+      </w:pPr>
+    </w:p>
+    <w:p>
+      <w:pPr>
+        <w:rPr>
+          <w:b/>
+          <w:sz w:val="24"/>
+          <w:szCs w:val="24"/>
+        </w:rPr>
+      </w:pPr>
+    </w:p>
+    <w:p>
+      <w:pPr>
+        <w:rPr>
+          <w:b/>
+          <w:sz w:val="24"/>
+          <w:szCs w:val="24"/>
+        </w:rPr>
+      </w:pPr>
+    </w:p>
+    <w:p>
+      <w:pPr>
+        <w:rPr>
+          <w:b/>
+          <w:sz w:val="24"/>
+          <w:szCs w:val="24"/>
+        </w:rPr>
+      </w:pPr>
+    </w:p>
+    <w:p>
+      <w:pPr>
+        <w:rPr>
+          <w:b/>
+          <w:sz w:val="24"/>
+          <w:szCs w:val="24"/>
+        </w:rPr>
+      </w:pPr>
+    </w:p>
+    <w:p>
+      <w:pPr>
+        <w:rPr>
+          <w:b/>
+          <w:sz w:val="24"/>
+          <w:szCs w:val="24"/>
+        </w:rPr>
+      </w:pPr>
+    </w:p>
+    <w:p>
+      <w:pPr>
+        <w:rPr>
+          <w:b/>
+          <w:sz w:val="24"/>
+          <w:szCs w:val="24"/>
+        </w:rPr>
+      </w:pPr>
+    </w:p>
+    <w:p>
+      <w:pPr>
+        <w:rPr>
+          <w:b/>
+          <w:sz w:val="24"/>
+          <w:szCs w:val="24"/>
+        </w:rPr>
+      </w:pPr>
+    </w:p>
+    <w:p>
+      <w:pPr>
+        <w:rPr>
+          <w:b/>
+          <w:sz w:val="24"/>
+          <w:szCs w:val="24"/>
+        </w:rPr>
+      </w:pPr>
+      <w:r>
+        <w:rPr>
+          <w:b/>
+          <w:sz w:val="24"/>
+          <w:szCs w:val="24"/>
+        </w:rPr>
+        <w:lastRenderedPageBreak/>
         <w:t>Post:</w:t>
       </w:r>
     </w:p>
@@ -899,208 +1002,18 @@
     </w:p>
     <w:p>
       <w:pPr>
-        <w:ind w:left="360"/>
-        <w:rPr>
-          <w:sz w:val="24"/>
-          <w:szCs w:val="24"/>
-        </w:rPr>
-      </w:pPr>
-    </w:p>
-    <w:p>
-      <w:pPr>
-        <w:ind w:left="360"/>
-        <w:rPr>
-          <w:sz w:val="24"/>
-          <w:szCs w:val="24"/>
-        </w:rPr>
-      </w:pPr>
-    </w:p>
-    <w:p>
-      <w:pPr>
-        <w:ind w:left="360"/>
-        <w:rPr>
-          <w:sz w:val="24"/>
-          <w:szCs w:val="24"/>
-        </w:rPr>
-      </w:pPr>
-    </w:p>
-    <w:p>
-      <w:pPr>
-        <w:ind w:left="360"/>
-        <w:rPr>
-          <w:sz w:val="24"/>
-          <w:szCs w:val="24"/>
-        </w:rPr>
-      </w:pPr>
-    </w:p>
-    <w:p>
-      <w:pPr>
-        <w:ind w:left="360"/>
-        <w:rPr>
-          <w:sz w:val="24"/>
-          <w:szCs w:val="24"/>
-        </w:rPr>
-      </w:pPr>
-    </w:p>
-    <w:p>
-      <w:pPr>
-        <w:ind w:left="360"/>
-        <w:rPr>
-          <w:sz w:val="24"/>
-          <w:szCs w:val="24"/>
-        </w:rPr>
-      </w:pPr>
-    </w:p>
-    <w:p>
-      <w:pPr>
-        <w:ind w:left="360"/>
-        <w:rPr>
-          <w:sz w:val="24"/>
-          <w:szCs w:val="24"/>
-        </w:rPr>
-      </w:pPr>
-    </w:p>
-    <w:p>
-      <w:pPr>
-        <w:ind w:left="360"/>
-        <w:rPr>
-          <w:sz w:val="24"/>
-          <w:szCs w:val="24"/>
-        </w:rPr>
-      </w:pPr>
-    </w:p>
-    <w:p>
-      <w:pPr>
-        <w:ind w:left="360"/>
-        <w:rPr>
-          <w:sz w:val="24"/>
-          <w:szCs w:val="24"/>
-        </w:rPr>
-      </w:pPr>
-    </w:p>
-    <w:p>
-      <w:pPr>
-        <w:ind w:left="360"/>
-        <w:rPr>
-          <w:sz w:val="24"/>
-          <w:szCs w:val="24"/>
-        </w:rPr>
-      </w:pPr>
-    </w:p>
-    <w:p>
-      <w:pPr>
-        <w:ind w:left="360"/>
-        <w:rPr>
-          <w:sz w:val="24"/>
-          <w:szCs w:val="24"/>
-        </w:rPr>
-      </w:pPr>
-    </w:p>
-    <w:p>
-      <w:pPr>
-        <w:ind w:left="360"/>
-        <w:rPr>
-          <w:sz w:val="24"/>
-          <w:szCs w:val="24"/>
-        </w:rPr>
-      </w:pPr>
-    </w:p>
-    <w:p>
-      <w:pPr>
-        <w:ind w:left="360"/>
-        <w:rPr>
-          <w:sz w:val="24"/>
-          <w:szCs w:val="24"/>
-        </w:rPr>
-      </w:pPr>
-    </w:p>
-    <w:p>
-      <w:pPr>
-        <w:ind w:left="360"/>
-        <w:rPr>
-          <w:sz w:val="24"/>
-          <w:szCs w:val="24"/>
-        </w:rPr>
-      </w:pPr>
-    </w:p>
-    <w:p>
-      <w:pPr>
-        <w:ind w:left="360"/>
-        <w:rPr>
-          <w:sz w:val="24"/>
-          <w:szCs w:val="24"/>
-        </w:rPr>
-      </w:pPr>
-    </w:p>
-    <w:p>
-      <w:pPr>
-        <w:ind w:left="360"/>
-        <w:rPr>
-          <w:sz w:val="24"/>
-          <w:szCs w:val="24"/>
-        </w:rPr>
-      </w:pPr>
-    </w:p>
-    <w:p>
-      <w:pPr>
-        <w:ind w:left="360"/>
-        <w:rPr>
-          <w:sz w:val="24"/>
-          <w:szCs w:val="24"/>
-        </w:rPr>
-      </w:pPr>
-    </w:p>
-    <w:p>
-      <w:pPr>
-        <w:ind w:left="360"/>
-        <w:rPr>
-          <w:sz w:val="24"/>
-          <w:szCs w:val="24"/>
-        </w:rPr>
-      </w:pPr>
-    </w:p>
-    <w:p>
-      <w:pPr>
-        <w:ind w:left="360"/>
-        <w:rPr>
-          <w:sz w:val="24"/>
-          <w:szCs w:val="24"/>
-        </w:rPr>
-      </w:pPr>
-    </w:p>
-    <w:p>
-      <w:pPr>
-        <w:ind w:left="360"/>
-        <w:rPr>
-          <w:sz w:val="24"/>
-          <w:szCs w:val="24"/>
-        </w:rPr>
-      </w:pPr>
-    </w:p>
-    <w:p>
-      <w:pPr>
-        <w:ind w:left="360"/>
-        <w:rPr>
-          <w:sz w:val="24"/>
-          <w:szCs w:val="24"/>
-        </w:rPr>
-      </w:pPr>
-    </w:p>
-    <w:p>
-      <w:pPr>
-        <w:rPr>
-          <w:b/>
-          <w:sz w:val="24"/>
-          <w:szCs w:val="24"/>
-        </w:rPr>
-      </w:pPr>
-      <w:r>
-        <w:rPr>
-          <w:b/>
-          <w:sz w:val="24"/>
-          <w:szCs w:val="24"/>
-        </w:rPr>
-        <w:lastRenderedPageBreak/>
+        <w:rPr>
+          <w:b/>
+          <w:sz w:val="24"/>
+          <w:szCs w:val="24"/>
+        </w:rPr>
+      </w:pPr>
+      <w:r>
+        <w:rPr>
+          <w:b/>
+          <w:sz w:val="24"/>
+          <w:szCs w:val="24"/>
+        </w:rPr>
         <w:t>Chat:</w:t>
       </w:r>
     </w:p>
@@ -1226,277 +1139,1039 @@
     </w:p>
     <w:p>
       <w:pPr>
-        <w:pStyle w:val="ListParagraph"/>
-        <w:rPr>
-          <w:sz w:val="24"/>
-          <w:szCs w:val="24"/>
-        </w:rPr>
-      </w:pPr>
-    </w:p>
-    <w:p>
-      <w:pPr>
-        <w:pStyle w:val="ListParagraph"/>
-        <w:rPr>
-          <w:sz w:val="24"/>
-          <w:szCs w:val="24"/>
-        </w:rPr>
-      </w:pPr>
-    </w:p>
-    <w:p>
-      <w:pPr>
-        <w:pStyle w:val="ListParagraph"/>
-        <w:rPr>
-          <w:sz w:val="24"/>
-          <w:szCs w:val="24"/>
-        </w:rPr>
-      </w:pPr>
-    </w:p>
-    <w:p>
-      <w:pPr>
-        <w:pStyle w:val="ListParagraph"/>
-        <w:rPr>
-          <w:sz w:val="24"/>
-          <w:szCs w:val="24"/>
-        </w:rPr>
-      </w:pPr>
-    </w:p>
-    <w:p>
-      <w:pPr>
-        <w:pStyle w:val="ListParagraph"/>
-        <w:rPr>
-          <w:sz w:val="24"/>
-          <w:szCs w:val="24"/>
-        </w:rPr>
-      </w:pPr>
-    </w:p>
-    <w:p>
-      <w:pPr>
-        <w:pStyle w:val="ListParagraph"/>
-        <w:rPr>
-          <w:sz w:val="24"/>
-          <w:szCs w:val="24"/>
-        </w:rPr>
-      </w:pPr>
-    </w:p>
-    <w:p>
-      <w:pPr>
-        <w:pStyle w:val="ListParagraph"/>
-        <w:rPr>
-          <w:sz w:val="24"/>
-          <w:szCs w:val="24"/>
-        </w:rPr>
-      </w:pPr>
-    </w:p>
-    <w:p>
-      <w:pPr>
-        <w:pStyle w:val="ListParagraph"/>
-        <w:rPr>
-          <w:sz w:val="24"/>
-          <w:szCs w:val="24"/>
-        </w:rPr>
-      </w:pPr>
-    </w:p>
-    <w:p>
-      <w:pPr>
-        <w:pStyle w:val="ListParagraph"/>
-        <w:rPr>
-          <w:sz w:val="24"/>
-          <w:szCs w:val="24"/>
-        </w:rPr>
-      </w:pPr>
-    </w:p>
-    <w:p>
-      <w:pPr>
-        <w:pStyle w:val="ListParagraph"/>
-        <w:rPr>
-          <w:sz w:val="24"/>
-          <w:szCs w:val="24"/>
-        </w:rPr>
-      </w:pPr>
-    </w:p>
-    <w:p>
-      <w:pPr>
-        <w:pStyle w:val="ListParagraph"/>
-        <w:rPr>
-          <w:sz w:val="24"/>
-          <w:szCs w:val="24"/>
-        </w:rPr>
-      </w:pPr>
-    </w:p>
-    <w:p>
-      <w:pPr>
-        <w:pStyle w:val="ListParagraph"/>
-        <w:rPr>
-          <w:sz w:val="24"/>
-          <w:szCs w:val="24"/>
-        </w:rPr>
-      </w:pPr>
-    </w:p>
-    <w:p>
-      <w:pPr>
-        <w:pStyle w:val="ListParagraph"/>
-        <w:rPr>
-          <w:sz w:val="24"/>
-          <w:szCs w:val="24"/>
-        </w:rPr>
-      </w:pPr>
-    </w:p>
-    <w:p>
-      <w:pPr>
-        <w:pStyle w:val="ListParagraph"/>
-        <w:rPr>
-          <w:sz w:val="24"/>
-          <w:szCs w:val="24"/>
-        </w:rPr>
-      </w:pPr>
-    </w:p>
-    <w:p>
-      <w:pPr>
-        <w:pStyle w:val="ListParagraph"/>
-        <w:rPr>
-          <w:sz w:val="24"/>
-          <w:szCs w:val="24"/>
-        </w:rPr>
-      </w:pPr>
-    </w:p>
-    <w:p>
-      <w:pPr>
-        <w:pStyle w:val="ListParagraph"/>
-        <w:rPr>
-          <w:sz w:val="24"/>
-          <w:szCs w:val="24"/>
-        </w:rPr>
-      </w:pPr>
-    </w:p>
-    <w:p>
-      <w:pPr>
-        <w:pStyle w:val="ListParagraph"/>
-        <w:rPr>
-          <w:sz w:val="24"/>
-          <w:szCs w:val="24"/>
-        </w:rPr>
-      </w:pPr>
-    </w:p>
-    <w:p>
-      <w:pPr>
-        <w:pStyle w:val="ListParagraph"/>
-        <w:rPr>
-          <w:sz w:val="24"/>
-          <w:szCs w:val="24"/>
-        </w:rPr>
-      </w:pPr>
-    </w:p>
-    <w:p>
-      <w:pPr>
-        <w:pStyle w:val="ListParagraph"/>
-        <w:rPr>
-          <w:sz w:val="24"/>
-          <w:szCs w:val="24"/>
-        </w:rPr>
-      </w:pPr>
-    </w:p>
-    <w:p>
-      <w:pPr>
-        <w:pStyle w:val="ListParagraph"/>
-        <w:rPr>
-          <w:sz w:val="24"/>
-          <w:szCs w:val="24"/>
-        </w:rPr>
-      </w:pPr>
-    </w:p>
-    <w:p>
-      <w:pPr>
-        <w:pStyle w:val="ListParagraph"/>
-        <w:rPr>
-          <w:sz w:val="24"/>
-          <w:szCs w:val="24"/>
-        </w:rPr>
-      </w:pPr>
-    </w:p>
-    <w:p>
-      <w:pPr>
-        <w:pStyle w:val="ListParagraph"/>
-        <w:rPr>
-          <w:sz w:val="24"/>
-          <w:szCs w:val="24"/>
-        </w:rPr>
-      </w:pPr>
-    </w:p>
-    <w:p>
-      <w:pPr>
-        <w:pStyle w:val="ListParagraph"/>
-        <w:rPr>
-          <w:sz w:val="24"/>
-          <w:szCs w:val="24"/>
-        </w:rPr>
-      </w:pPr>
-    </w:p>
-    <w:p>
-      <w:pPr>
-        <w:pStyle w:val="ListParagraph"/>
-        <w:rPr>
-          <w:sz w:val="24"/>
-          <w:szCs w:val="24"/>
-        </w:rPr>
-      </w:pPr>
-    </w:p>
-    <w:p>
-      <w:pPr>
-        <w:pStyle w:val="ListParagraph"/>
-        <w:rPr>
-          <w:sz w:val="24"/>
-          <w:szCs w:val="24"/>
-        </w:rPr>
-      </w:pPr>
-    </w:p>
-    <w:p>
-      <w:pPr>
-        <w:pStyle w:val="ListParagraph"/>
-        <w:rPr>
-          <w:sz w:val="24"/>
-          <w:szCs w:val="24"/>
-        </w:rPr>
-      </w:pPr>
-    </w:p>
-    <w:p>
-      <w:pPr>
-        <w:pStyle w:val="ListParagraph"/>
-        <w:rPr>
-          <w:sz w:val="24"/>
-          <w:szCs w:val="24"/>
-        </w:rPr>
-      </w:pPr>
-    </w:p>
-    <w:p>
-      <w:pPr>
-        <w:pStyle w:val="ListParagraph"/>
-        <w:rPr>
-          <w:sz w:val="24"/>
-          <w:szCs w:val="24"/>
-        </w:rPr>
-      </w:pPr>
-    </w:p>
-    <w:p>
-      <w:pPr>
-        <w:pStyle w:val="ListParagraph"/>
-        <w:rPr>
-          <w:sz w:val="24"/>
-          <w:szCs w:val="24"/>
-        </w:rPr>
-      </w:pPr>
-    </w:p>
-    <w:p>
-      <w:pPr>
-        <w:pStyle w:val="ListParagraph"/>
-        <w:rPr>
-          <w:sz w:val="24"/>
-          <w:szCs w:val="24"/>
-        </w:rPr>
-      </w:pPr>
-    </w:p>
-    <w:p>
-      <w:pPr>
-        <w:pStyle w:val="ListParagraph"/>
+        <w:rPr>
+          <w:b/>
+          <w:sz w:val="24"/>
+          <w:szCs w:val="24"/>
+        </w:rPr>
+      </w:pPr>
+      <w:r>
+        <w:rPr>
+          <w:b/>
+          <w:sz w:val="24"/>
+          <w:szCs w:val="24"/>
+        </w:rPr>
+        <w:t>Amizade:</w:t>
+      </w:r>
+    </w:p>
+    <w:p>
+      <w:pPr>
+        <w:pStyle w:val="ListParagraph"/>
+        <w:numPr>
+          <w:ilvl w:val="0"/>
+          <w:numId w:val="7"/>
+        </w:numPr>
+        <w:rPr>
+          <w:sz w:val="24"/>
+          <w:szCs w:val="24"/>
+        </w:rPr>
+      </w:pPr>
+      <w:r>
+        <w:rPr>
+          <w:sz w:val="24"/>
+          <w:szCs w:val="24"/>
+        </w:rPr>
+        <w:t>Aceite.</w:t>
+      </w:r>
+    </w:p>
+    <w:p>
+      <w:pPr>
+        <w:pStyle w:val="ListParagraph"/>
+        <w:rPr>
+          <w:sz w:val="24"/>
+          <w:szCs w:val="24"/>
+        </w:rPr>
+      </w:pPr>
+    </w:p>
+    <w:p>
+      <w:pPr>
+        <w:pStyle w:val="ListParagraph"/>
+        <w:rPr>
+          <w:sz w:val="24"/>
+          <w:szCs w:val="24"/>
+        </w:rPr>
+      </w:pPr>
+    </w:p>
+    <w:p>
+      <w:pPr>
+        <w:pStyle w:val="ListParagraph"/>
+        <w:rPr>
+          <w:sz w:val="24"/>
+          <w:szCs w:val="24"/>
+        </w:rPr>
+      </w:pPr>
+    </w:p>
+    <w:p>
+      <w:pPr>
+        <w:pStyle w:val="ListParagraph"/>
+        <w:rPr>
+          <w:sz w:val="24"/>
+          <w:szCs w:val="24"/>
+        </w:rPr>
+      </w:pPr>
+    </w:p>
+    <w:p>
+      <w:pPr>
+        <w:pStyle w:val="ListParagraph"/>
+        <w:rPr>
+          <w:sz w:val="24"/>
+          <w:szCs w:val="24"/>
+        </w:rPr>
+      </w:pPr>
+    </w:p>
+    <w:p>
+      <w:pPr>
+        <w:pStyle w:val="ListParagraph"/>
+        <w:rPr>
+          <w:sz w:val="24"/>
+          <w:szCs w:val="24"/>
+        </w:rPr>
+      </w:pPr>
+    </w:p>
+    <w:p>
+      <w:pPr>
+        <w:pStyle w:val="ListParagraph"/>
+        <w:rPr>
+          <w:sz w:val="24"/>
+          <w:szCs w:val="24"/>
+        </w:rPr>
+      </w:pPr>
+    </w:p>
+    <w:p>
+      <w:pPr>
+        <w:pStyle w:val="ListParagraph"/>
+        <w:rPr>
+          <w:sz w:val="24"/>
+          <w:szCs w:val="24"/>
+        </w:rPr>
+      </w:pPr>
+    </w:p>
+    <w:p>
+      <w:pPr>
+        <w:pStyle w:val="ListParagraph"/>
+        <w:rPr>
+          <w:sz w:val="24"/>
+          <w:szCs w:val="24"/>
+        </w:rPr>
+      </w:pPr>
+    </w:p>
+    <w:p>
+      <w:pPr>
+        <w:pStyle w:val="ListParagraph"/>
+        <w:rPr>
+          <w:sz w:val="24"/>
+          <w:szCs w:val="24"/>
+        </w:rPr>
+      </w:pPr>
+    </w:p>
+    <w:p>
+      <w:pPr>
+        <w:pStyle w:val="ListParagraph"/>
+        <w:rPr>
+          <w:sz w:val="24"/>
+          <w:szCs w:val="24"/>
+        </w:rPr>
+      </w:pPr>
+    </w:p>
+    <w:p>
+      <w:pPr>
+        <w:pStyle w:val="ListParagraph"/>
+        <w:rPr>
+          <w:sz w:val="24"/>
+          <w:szCs w:val="24"/>
+        </w:rPr>
+      </w:pPr>
+    </w:p>
+    <w:p>
+      <w:pPr>
+        <w:pStyle w:val="ListParagraph"/>
+        <w:rPr>
+          <w:sz w:val="24"/>
+          <w:szCs w:val="24"/>
+        </w:rPr>
+      </w:pPr>
+    </w:p>
+    <w:p>
+      <w:pPr>
+        <w:pStyle w:val="ListParagraph"/>
+        <w:rPr>
+          <w:sz w:val="24"/>
+          <w:szCs w:val="24"/>
+        </w:rPr>
+      </w:pPr>
+    </w:p>
+    <w:p>
+      <w:pPr>
+        <w:pStyle w:val="ListParagraph"/>
+        <w:rPr>
+          <w:sz w:val="24"/>
+          <w:szCs w:val="24"/>
+        </w:rPr>
+      </w:pPr>
+    </w:p>
+    <w:p>
+      <w:pPr>
+        <w:pStyle w:val="ListParagraph"/>
+        <w:rPr>
+          <w:sz w:val="24"/>
+          <w:szCs w:val="24"/>
+        </w:rPr>
+      </w:pPr>
+    </w:p>
+    <w:p>
+      <w:pPr>
+        <w:pStyle w:val="ListParagraph"/>
+        <w:rPr>
+          <w:sz w:val="24"/>
+          <w:szCs w:val="24"/>
+        </w:rPr>
+      </w:pPr>
+    </w:p>
+    <w:p>
+      <w:pPr>
+        <w:pStyle w:val="ListParagraph"/>
+        <w:rPr>
+          <w:sz w:val="24"/>
+          <w:szCs w:val="24"/>
+        </w:rPr>
+      </w:pPr>
+    </w:p>
+    <w:p>
+      <w:pPr>
+        <w:pStyle w:val="ListParagraph"/>
+        <w:rPr>
+          <w:sz w:val="24"/>
+          <w:szCs w:val="24"/>
+        </w:rPr>
+      </w:pPr>
+    </w:p>
+    <w:p>
+      <w:pPr>
+        <w:pStyle w:val="ListParagraph"/>
+        <w:rPr>
+          <w:sz w:val="24"/>
+          <w:szCs w:val="24"/>
+        </w:rPr>
+      </w:pPr>
+    </w:p>
+    <w:p>
+      <w:pPr>
+        <w:pStyle w:val="ListParagraph"/>
+        <w:rPr>
+          <w:sz w:val="24"/>
+          <w:szCs w:val="24"/>
+        </w:rPr>
+      </w:pPr>
+    </w:p>
+    <w:p>
+      <w:pPr>
+        <w:pStyle w:val="ListParagraph"/>
+        <w:rPr>
+          <w:sz w:val="24"/>
+          <w:szCs w:val="24"/>
+        </w:rPr>
+      </w:pPr>
+    </w:p>
+    <w:p>
+      <w:pPr>
+        <w:pStyle w:val="ListParagraph"/>
+        <w:rPr>
+          <w:sz w:val="24"/>
+          <w:szCs w:val="24"/>
+        </w:rPr>
+      </w:pPr>
+    </w:p>
+    <w:p>
+      <w:pPr>
+        <w:pStyle w:val="ListParagraph"/>
+        <w:rPr>
+          <w:sz w:val="24"/>
+          <w:szCs w:val="24"/>
+        </w:rPr>
+      </w:pPr>
+    </w:p>
+    <w:p>
+      <w:pPr>
+        <w:pStyle w:val="ListParagraph"/>
+        <w:rPr>
+          <w:sz w:val="24"/>
+          <w:szCs w:val="24"/>
+        </w:rPr>
+      </w:pPr>
+      <w:r>
+        <w:rPr>
+          <w:noProof/>
+          <w:sz w:val="24"/>
+          <w:szCs w:val="24"/>
+          <w:lang w:eastAsia="pt-PT"/>
+        </w:rPr>
+        <w:lastRenderedPageBreak/>
+        <w:drawing>
+          <wp:anchor distT="0" distB="0" distL="114300" distR="114300" simplePos="0" relativeHeight="251663360" behindDoc="0" locked="0" layoutInCell="1" allowOverlap="1" wp14:anchorId="1677A3D9" wp14:editId="06D58ACF">
+            <wp:simplePos x="0" y="0"/>
+            <wp:positionH relativeFrom="margin">
+              <wp:align>center</wp:align>
+            </wp:positionH>
+            <wp:positionV relativeFrom="paragraph">
+              <wp:posOffset>-527050</wp:posOffset>
+            </wp:positionV>
+            <wp:extent cx="6731000" cy="7447959"/>
+            <wp:effectExtent l="0" t="0" r="0" b="635"/>
+            <wp:wrapNone/>
+            <wp:docPr id="2" name="Picture 2"/>
+            <wp:cNvGraphicFramePr>
+              <a:graphicFrameLocks xmlns:a="http://schemas.openxmlformats.org/drawingml/2006/main" noChangeAspect="1"/>
+            </wp:cNvGraphicFramePr>
+            <a:graphic xmlns:a="http://schemas.openxmlformats.org/drawingml/2006/main">
+              <a:graphicData uri="http://schemas.openxmlformats.org/drawingml/2006/picture">
+                <pic:pic xmlns:pic="http://schemas.openxmlformats.org/drawingml/2006/picture">
+                  <pic:nvPicPr>
+                    <pic:cNvPr id="2" name="638F865.tmp"/>
+                    <pic:cNvPicPr/>
+                  </pic:nvPicPr>
+                  <pic:blipFill>
+                    <a:blip r:embed="rId10" cstate="print">
+                      <a:extLst>
+                        <a:ext uri="{28A0092B-C50C-407E-A947-70E740481C1C}">
+                          <a14:useLocalDpi xmlns:a14="http://schemas.microsoft.com/office/drawing/2010/main" val="0"/>
+                        </a:ext>
+                      </a:extLst>
+                    </a:blip>
+                    <a:stretch>
+                      <a:fillRect/>
+                    </a:stretch>
+                  </pic:blipFill>
+                  <pic:spPr>
+                    <a:xfrm>
+                      <a:off x="0" y="0"/>
+                      <a:ext cx="6731000" cy="7447959"/>
+                    </a:xfrm>
+                    <a:prstGeom prst="rect">
+                      <a:avLst/>
+                    </a:prstGeom>
+                  </pic:spPr>
+                </pic:pic>
+              </a:graphicData>
+            </a:graphic>
+            <wp14:sizeRelH relativeFrom="page">
+              <wp14:pctWidth>0</wp14:pctWidth>
+            </wp14:sizeRelH>
+            <wp14:sizeRelV relativeFrom="page">
+              <wp14:pctHeight>0</wp14:pctHeight>
+            </wp14:sizeRelV>
+          </wp:anchor>
+        </w:drawing>
+      </w:r>
+    </w:p>
+    <w:p>
+      <w:pPr>
+        <w:pStyle w:val="ListParagraph"/>
+        <w:rPr>
+          <w:sz w:val="24"/>
+          <w:szCs w:val="24"/>
+        </w:rPr>
+      </w:pPr>
+    </w:p>
+    <w:p>
+      <w:pPr>
+        <w:pStyle w:val="ListParagraph"/>
+        <w:spacing w:line="360" w:lineRule="auto"/>
+        <w:rPr>
+          <w:sz w:val="24"/>
+          <w:szCs w:val="24"/>
+        </w:rPr>
+      </w:pPr>
+    </w:p>
+    <w:p>
+      <w:pPr>
+        <w:pStyle w:val="ListParagraph"/>
+        <w:spacing w:line="360" w:lineRule="auto"/>
+        <w:rPr>
+          <w:sz w:val="24"/>
+          <w:szCs w:val="24"/>
+        </w:rPr>
+      </w:pPr>
+    </w:p>
+    <w:p>
+      <w:pPr>
+        <w:pStyle w:val="ListParagraph"/>
+        <w:spacing w:line="360" w:lineRule="auto"/>
+        <w:rPr>
+          <w:sz w:val="24"/>
+          <w:szCs w:val="24"/>
+        </w:rPr>
+      </w:pPr>
+    </w:p>
+    <w:p>
+      <w:pPr>
+        <w:pStyle w:val="ListParagraph"/>
+        <w:spacing w:line="360" w:lineRule="auto"/>
+        <w:rPr>
+          <w:sz w:val="24"/>
+          <w:szCs w:val="24"/>
+        </w:rPr>
+      </w:pPr>
+    </w:p>
+    <w:p>
+      <w:pPr>
+        <w:pStyle w:val="ListParagraph"/>
+        <w:spacing w:line="360" w:lineRule="auto"/>
+        <w:rPr>
+          <w:noProof/>
+          <w:sz w:val="24"/>
+          <w:szCs w:val="24"/>
+          <w:lang w:eastAsia="pt-PT"/>
+        </w:rPr>
+      </w:pPr>
+    </w:p>
+    <w:p>
+      <w:pPr>
+        <w:pStyle w:val="ListParagraph"/>
+        <w:spacing w:line="360" w:lineRule="auto"/>
+        <w:rPr>
+          <w:noProof/>
+          <w:sz w:val="24"/>
+          <w:szCs w:val="24"/>
+          <w:lang w:eastAsia="pt-PT"/>
+        </w:rPr>
+      </w:pPr>
+    </w:p>
+    <w:p>
+      <w:pPr>
+        <w:pStyle w:val="ListParagraph"/>
+        <w:spacing w:line="360" w:lineRule="auto"/>
+        <w:rPr>
+          <w:noProof/>
+          <w:sz w:val="24"/>
+          <w:szCs w:val="24"/>
+          <w:lang w:eastAsia="pt-PT"/>
+        </w:rPr>
+      </w:pPr>
+    </w:p>
+    <w:p>
+      <w:pPr>
+        <w:pStyle w:val="ListParagraph"/>
+        <w:spacing w:line="360" w:lineRule="auto"/>
+        <w:rPr>
+          <w:noProof/>
+          <w:sz w:val="24"/>
+          <w:szCs w:val="24"/>
+          <w:lang w:eastAsia="pt-PT"/>
+        </w:rPr>
+      </w:pPr>
+    </w:p>
+    <w:p>
+      <w:pPr>
+        <w:pStyle w:val="ListParagraph"/>
+        <w:spacing w:line="360" w:lineRule="auto"/>
+        <w:rPr>
+          <w:noProof/>
+          <w:sz w:val="24"/>
+          <w:szCs w:val="24"/>
+          <w:lang w:eastAsia="pt-PT"/>
+        </w:rPr>
+      </w:pPr>
+    </w:p>
+    <w:p>
+      <w:pPr>
+        <w:pStyle w:val="ListParagraph"/>
+        <w:spacing w:line="360" w:lineRule="auto"/>
+        <w:rPr>
+          <w:noProof/>
+          <w:sz w:val="24"/>
+          <w:szCs w:val="24"/>
+          <w:lang w:eastAsia="pt-PT"/>
+        </w:rPr>
+      </w:pPr>
+    </w:p>
+    <w:p>
+      <w:pPr>
+        <w:pStyle w:val="ListParagraph"/>
+        <w:spacing w:line="360" w:lineRule="auto"/>
+        <w:rPr>
+          <w:noProof/>
+          <w:sz w:val="24"/>
+          <w:szCs w:val="24"/>
+          <w:lang w:eastAsia="pt-PT"/>
+        </w:rPr>
+      </w:pPr>
+    </w:p>
+    <w:p>
+      <w:pPr>
+        <w:pStyle w:val="ListParagraph"/>
+        <w:spacing w:line="360" w:lineRule="auto"/>
+        <w:rPr>
+          <w:noProof/>
+          <w:sz w:val="24"/>
+          <w:szCs w:val="24"/>
+          <w:lang w:eastAsia="pt-PT"/>
+        </w:rPr>
+      </w:pPr>
+    </w:p>
+    <w:p>
+      <w:pPr>
+        <w:pStyle w:val="ListParagraph"/>
+        <w:spacing w:line="360" w:lineRule="auto"/>
+        <w:rPr>
+          <w:noProof/>
+          <w:sz w:val="24"/>
+          <w:szCs w:val="24"/>
+          <w:lang w:eastAsia="pt-PT"/>
+        </w:rPr>
+      </w:pPr>
+    </w:p>
+    <w:p>
+      <w:pPr>
+        <w:pStyle w:val="ListParagraph"/>
+        <w:spacing w:line="360" w:lineRule="auto"/>
+        <w:rPr>
+          <w:noProof/>
+          <w:sz w:val="24"/>
+          <w:szCs w:val="24"/>
+          <w:lang w:eastAsia="pt-PT"/>
+        </w:rPr>
+      </w:pPr>
+    </w:p>
+    <w:p>
+      <w:pPr>
+        <w:pStyle w:val="ListParagraph"/>
+        <w:spacing w:line="360" w:lineRule="auto"/>
+        <w:rPr>
+          <w:noProof/>
+          <w:sz w:val="24"/>
+          <w:szCs w:val="24"/>
+          <w:lang w:eastAsia="pt-PT"/>
+        </w:rPr>
+      </w:pPr>
+    </w:p>
+    <w:p>
+      <w:pPr>
+        <w:pStyle w:val="ListParagraph"/>
+        <w:spacing w:line="360" w:lineRule="auto"/>
+        <w:rPr>
+          <w:noProof/>
+          <w:sz w:val="24"/>
+          <w:szCs w:val="24"/>
+          <w:lang w:eastAsia="pt-PT"/>
+        </w:rPr>
+      </w:pPr>
+    </w:p>
+    <w:p>
+      <w:pPr>
+        <w:pStyle w:val="ListParagraph"/>
+        <w:spacing w:line="360" w:lineRule="auto"/>
+        <w:rPr>
+          <w:noProof/>
+          <w:sz w:val="24"/>
+          <w:szCs w:val="24"/>
+          <w:lang w:eastAsia="pt-PT"/>
+        </w:rPr>
+      </w:pPr>
+    </w:p>
+    <w:p>
+      <w:pPr>
+        <w:pStyle w:val="ListParagraph"/>
+        <w:spacing w:line="360" w:lineRule="auto"/>
+        <w:rPr>
+          <w:noProof/>
+          <w:sz w:val="24"/>
+          <w:szCs w:val="24"/>
+          <w:lang w:eastAsia="pt-PT"/>
+        </w:rPr>
+      </w:pPr>
+    </w:p>
+    <w:p>
+      <w:pPr>
+        <w:pStyle w:val="ListParagraph"/>
+        <w:spacing w:line="360" w:lineRule="auto"/>
+        <w:rPr>
+          <w:noProof/>
+          <w:sz w:val="24"/>
+          <w:szCs w:val="24"/>
+          <w:lang w:eastAsia="pt-PT"/>
+        </w:rPr>
+      </w:pPr>
+    </w:p>
+    <w:p>
+      <w:pPr>
+        <w:pStyle w:val="ListParagraph"/>
+        <w:spacing w:line="360" w:lineRule="auto"/>
+        <w:rPr>
+          <w:noProof/>
+          <w:sz w:val="24"/>
+          <w:szCs w:val="24"/>
+          <w:lang w:eastAsia="pt-PT"/>
+        </w:rPr>
+      </w:pPr>
+    </w:p>
+    <w:p>
+      <w:pPr>
+        <w:pStyle w:val="ListParagraph"/>
+        <w:spacing w:line="360" w:lineRule="auto"/>
+        <w:rPr>
+          <w:noProof/>
+          <w:sz w:val="24"/>
+          <w:szCs w:val="24"/>
+          <w:lang w:eastAsia="pt-PT"/>
+        </w:rPr>
+      </w:pPr>
+    </w:p>
+    <w:p>
+      <w:pPr>
+        <w:pStyle w:val="ListParagraph"/>
+        <w:spacing w:line="360" w:lineRule="auto"/>
+        <w:rPr>
+          <w:noProof/>
+          <w:sz w:val="24"/>
+          <w:szCs w:val="24"/>
+          <w:lang w:eastAsia="pt-PT"/>
+        </w:rPr>
+      </w:pPr>
+    </w:p>
+    <w:p>
+      <w:pPr>
+        <w:pStyle w:val="ListParagraph"/>
+        <w:spacing w:line="360" w:lineRule="auto"/>
+        <w:rPr>
+          <w:noProof/>
+          <w:sz w:val="24"/>
+          <w:szCs w:val="24"/>
+          <w:lang w:eastAsia="pt-PT"/>
+        </w:rPr>
+      </w:pPr>
+    </w:p>
+    <w:p>
+      <w:pPr>
+        <w:pStyle w:val="ListParagraph"/>
+        <w:spacing w:line="360" w:lineRule="auto"/>
+        <w:rPr>
+          <w:noProof/>
+          <w:sz w:val="24"/>
+          <w:szCs w:val="24"/>
+          <w:lang w:eastAsia="pt-PT"/>
+        </w:rPr>
+      </w:pPr>
+      <w:r>
+        <w:rPr>
+          <w:noProof/>
+          <w:sz w:val="24"/>
+          <w:szCs w:val="24"/>
+          <w:lang w:eastAsia="pt-PT"/>
+        </w:rPr>
+        <mc:AlternateContent>
+          <mc:Choice Requires="wps">
+            <w:drawing>
+              <wp:anchor distT="45720" distB="45720" distL="114300" distR="114300" simplePos="0" relativeHeight="251662336" behindDoc="0" locked="0" layoutInCell="1" allowOverlap="1" wp14:anchorId="156A005D" wp14:editId="1E9CB685">
+                <wp:simplePos x="0" y="0"/>
+                <wp:positionH relativeFrom="column">
+                  <wp:posOffset>-465455</wp:posOffset>
+                </wp:positionH>
+                <wp:positionV relativeFrom="paragraph">
+                  <wp:posOffset>123190</wp:posOffset>
+                </wp:positionV>
+                <wp:extent cx="2360930" cy="257175"/>
+                <wp:effectExtent l="0" t="0" r="0" b="0"/>
+                <wp:wrapSquare wrapText="bothSides"/>
+                <wp:docPr id="217" name="Text Box 2"/>
+                <wp:cNvGraphicFramePr>
+                  <a:graphicFrameLocks xmlns:a="http://schemas.openxmlformats.org/drawingml/2006/main"/>
+                </wp:cNvGraphicFramePr>
+                <a:graphic xmlns:a="http://schemas.openxmlformats.org/drawingml/2006/main">
+                  <a:graphicData uri="http://schemas.microsoft.com/office/word/2010/wordprocessingShape">
+                    <wps:wsp>
+                      <wps:cNvSpPr txBox="1">
+                        <a:spLocks noChangeArrowheads="1"/>
+                      </wps:cNvSpPr>
+                      <wps:spPr bwMode="auto">
+                        <a:xfrm>
+                          <a:off x="0" y="0"/>
+                          <a:ext cx="2360930" cy="257175"/>
+                        </a:xfrm>
+                        <a:prstGeom prst="rect">
+                          <a:avLst/>
+                        </a:prstGeom>
+                        <a:noFill/>
+                        <a:ln w="9525">
+                          <a:noFill/>
+                          <a:miter lim="800000"/>
+                          <a:headEnd/>
+                          <a:tailEnd/>
+                        </a:ln>
+                      </wps:spPr>
+                      <wps:txbx>
+                        <w:txbxContent>
+                          <w:p>
+                            <w:pPr>
+                              <w:rPr>
+                                <w:lang w:val="en-US"/>
+                              </w:rPr>
+                            </w:pPr>
+                            <w:r>
+                              <w:t>Diagrama de classes - UML</w:t>
+                            </w:r>
+                          </w:p>
+                        </w:txbxContent>
+                      </wps:txbx>
+                      <wps:bodyPr rot="0" vert="horz" wrap="square" lIns="91440" tIns="45720" rIns="91440" bIns="45720" anchor="t" anchorCtr="0">
+                        <a:noAutofit/>
+                      </wps:bodyPr>
+                    </wps:wsp>
+                  </a:graphicData>
+                </a:graphic>
+                <wp14:sizeRelH relativeFrom="margin">
+                  <wp14:pctWidth>40000</wp14:pctWidth>
+                </wp14:sizeRelH>
+                <wp14:sizeRelV relativeFrom="margin">
+                  <wp14:pctHeight>0</wp14:pctHeight>
+                </wp14:sizeRelV>
+              </wp:anchor>
+            </w:drawing>
+          </mc:Choice>
+          <mc:Fallback>
+            <w:pict>
+              <v:shapetype w14:anchorId="156A005D" id="_x0000_t202" coordsize="21600,21600" o:spt="202" path="m,l,21600r21600,l21600,xe">
+                <v:stroke joinstyle="miter"/>
+                <v:path gradientshapeok="t" o:connecttype="rect"/>
+              </v:shapetype>
+              <v:shape id="Text Box 2" o:spid="_x0000_s1026" type="#_x0000_t202" style="position:absolute;left:0;text-align:left;margin-left:-36.65pt;margin-top:9.7pt;width:185.9pt;height:20.25pt;z-index:251662336;visibility:visible;mso-wrap-style:square;mso-width-percent:400;mso-height-percent:0;mso-wrap-distance-left:9pt;mso-wrap-distance-top:3.6pt;mso-wrap-distance-right:9pt;mso-wrap-distance-bottom:3.6pt;mso-position-horizontal:absolute;mso-position-horizontal-relative:text;mso-position-vertical:absolute;mso-position-vertical-relative:text;mso-width-percent:400;mso-height-percent:0;mso-width-relative:margin;mso-height-relative:margin;v-text-anchor:top" o:gfxdata="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" filled="f" stroked="f">
+                <v:textbox>
+                  <w:txbxContent>
+                    <w:p>
+                      <w:pPr>
+                        <w:rPr>
+                          <w:lang w:val="en-US"/>
+                        </w:rPr>
+                      </w:pPr>
+                      <w:r>
+                        <w:t>Diagrama de classes - UML</w:t>
+                      </w:r>
+                    </w:p>
+                  </w:txbxContent>
+                </v:textbox>
+                <w10:wrap type="square"/>
+              </v:shape>
+            </w:pict>
+          </mc:Fallback>
+        </mc:AlternateContent>
+      </w:r>
+    </w:p>
+    <w:p>
+      <w:pPr>
+        <w:pStyle w:val="ListParagraph"/>
+        <w:spacing w:line="360" w:lineRule="auto"/>
+        <w:rPr>
+          <w:noProof/>
+          <w:sz w:val="24"/>
+          <w:szCs w:val="24"/>
+          <w:lang w:eastAsia="pt-PT"/>
+        </w:rPr>
+      </w:pPr>
+    </w:p>
+    <w:p>
+      <w:pPr>
+        <w:pStyle w:val="ListParagraph"/>
+        <w:spacing w:line="360" w:lineRule="auto"/>
+        <w:rPr>
+          <w:sz w:val="24"/>
+          <w:szCs w:val="24"/>
+        </w:rPr>
+      </w:pPr>
+    </w:p>
+    <w:p>
+      <w:pPr>
+        <w:pStyle w:val="ListParagraph"/>
+        <w:spacing w:line="360" w:lineRule="auto"/>
+        <w:rPr>
+          <w:sz w:val="24"/>
+          <w:szCs w:val="24"/>
+        </w:rPr>
+      </w:pPr>
+      <w:bookmarkStart w:id="0" w:name="_GoBack"/>
+      <w:bookmarkEnd w:id="0"/>
+    </w:p>
+    <w:p>
+      <w:pPr>
+        <w:pStyle w:val="ListParagraph"/>
+        <w:spacing w:line="360" w:lineRule="auto"/>
+        <w:rPr>
+          <w:sz w:val="24"/>
+          <w:szCs w:val="24"/>
+        </w:rPr>
+      </w:pPr>
+    </w:p>
+    <w:p>
+      <w:pPr>
+        <w:pStyle w:val="ListParagraph"/>
+        <w:spacing w:line="360" w:lineRule="auto"/>
+        <w:rPr>
+          <w:sz w:val="24"/>
+          <w:szCs w:val="24"/>
+        </w:rPr>
+      </w:pPr>
+    </w:p>
+    <w:p>
+      <w:pPr>
+        <w:pStyle w:val="ListParagraph"/>
+        <w:spacing w:line="360" w:lineRule="auto"/>
+        <w:rPr>
+          <w:sz w:val="24"/>
+          <w:szCs w:val="24"/>
+        </w:rPr>
+      </w:pPr>
+    </w:p>
+    <w:p>
+      <w:pPr>
+        <w:pStyle w:val="ListParagraph"/>
+        <w:spacing w:line="360" w:lineRule="auto"/>
+        <w:rPr>
+          <w:sz w:val="24"/>
+          <w:szCs w:val="24"/>
+        </w:rPr>
+      </w:pPr>
+    </w:p>
+    <w:p>
+      <w:pPr>
+        <w:pStyle w:val="ListParagraph"/>
+        <w:spacing w:line="360" w:lineRule="auto"/>
+        <w:rPr>
+          <w:sz w:val="24"/>
+          <w:szCs w:val="24"/>
+        </w:rPr>
+      </w:pPr>
+    </w:p>
+    <w:p>
+      <w:pPr>
+        <w:pStyle w:val="ListParagraph"/>
+        <w:spacing w:line="360" w:lineRule="auto"/>
+        <w:rPr>
+          <w:sz w:val="24"/>
+          <w:szCs w:val="24"/>
+        </w:rPr>
+      </w:pPr>
+    </w:p>
+    <w:p>
+      <w:pPr>
+        <w:pStyle w:val="ListParagraph"/>
+        <w:spacing w:line="360" w:lineRule="auto"/>
+        <w:rPr>
+          <w:sz w:val="24"/>
+          <w:szCs w:val="24"/>
+        </w:rPr>
+      </w:pPr>
+    </w:p>
+    <w:p>
+      <w:pPr>
+        <w:pStyle w:val="ListParagraph"/>
+        <w:spacing w:line="360" w:lineRule="auto"/>
+        <w:rPr>
+          <w:sz w:val="24"/>
+          <w:szCs w:val="24"/>
+        </w:rPr>
+      </w:pPr>
+    </w:p>
+    <w:p>
+      <w:pPr>
+        <w:pStyle w:val="ListParagraph"/>
+        <w:spacing w:line="360" w:lineRule="auto"/>
+        <w:rPr>
+          <w:sz w:val="24"/>
+          <w:szCs w:val="24"/>
+        </w:rPr>
+      </w:pPr>
+    </w:p>
+    <w:p>
+      <w:pPr>
+        <w:pStyle w:val="ListParagraph"/>
+        <w:spacing w:line="360" w:lineRule="auto"/>
+        <w:rPr>
+          <w:sz w:val="24"/>
+          <w:szCs w:val="24"/>
+        </w:rPr>
+      </w:pPr>
+    </w:p>
+    <w:p>
+      <w:pPr>
+        <w:pStyle w:val="ListParagraph"/>
+        <w:spacing w:line="360" w:lineRule="auto"/>
+        <w:rPr>
+          <w:sz w:val="24"/>
+          <w:szCs w:val="24"/>
+        </w:rPr>
+      </w:pPr>
+    </w:p>
+    <w:p>
+      <w:pPr>
+        <w:pStyle w:val="ListParagraph"/>
+        <w:spacing w:line="360" w:lineRule="auto"/>
+        <w:rPr>
+          <w:sz w:val="24"/>
+          <w:szCs w:val="24"/>
+        </w:rPr>
+      </w:pPr>
+    </w:p>
+    <w:p>
+      <w:pPr>
+        <w:pStyle w:val="ListParagraph"/>
+        <w:spacing w:line="360" w:lineRule="auto"/>
+        <w:rPr>
+          <w:sz w:val="24"/>
+          <w:szCs w:val="24"/>
+        </w:rPr>
+      </w:pPr>
+    </w:p>
+    <w:p>
+      <w:pPr>
+        <w:pStyle w:val="ListParagraph"/>
+        <w:spacing w:line="360" w:lineRule="auto"/>
+        <w:rPr>
+          <w:sz w:val="24"/>
+          <w:szCs w:val="24"/>
+        </w:rPr>
+      </w:pPr>
+    </w:p>
+    <w:p>
+      <w:pPr>
+        <w:pStyle w:val="ListParagraph"/>
+        <w:spacing w:line="360" w:lineRule="auto"/>
+        <w:rPr>
+          <w:sz w:val="24"/>
+          <w:szCs w:val="24"/>
+        </w:rPr>
+      </w:pPr>
+    </w:p>
+    <w:p>
+      <w:pPr>
+        <w:pStyle w:val="ListParagraph"/>
+        <w:spacing w:line="360" w:lineRule="auto"/>
+        <w:rPr>
+          <w:sz w:val="24"/>
+          <w:szCs w:val="24"/>
+        </w:rPr>
+      </w:pPr>
+    </w:p>
+    <w:p>
+      <w:pPr>
+        <w:pStyle w:val="ListParagraph"/>
+        <w:spacing w:line="360" w:lineRule="auto"/>
+        <w:rPr>
+          <w:sz w:val="24"/>
+          <w:szCs w:val="24"/>
+        </w:rPr>
+      </w:pPr>
+    </w:p>
+    <w:p>
+      <w:pPr>
+        <w:pStyle w:val="ListParagraph"/>
+        <w:spacing w:line="360" w:lineRule="auto"/>
+        <w:rPr>
+          <w:sz w:val="24"/>
+          <w:szCs w:val="24"/>
+        </w:rPr>
+      </w:pPr>
+    </w:p>
+    <w:p>
+      <w:pPr>
+        <w:pStyle w:val="ListParagraph"/>
+        <w:spacing w:line="360" w:lineRule="auto"/>
+        <w:rPr>
+          <w:sz w:val="24"/>
+          <w:szCs w:val="24"/>
+        </w:rPr>
+      </w:pPr>
+    </w:p>
+    <w:p>
+      <w:pPr>
+        <w:pStyle w:val="ListParagraph"/>
+        <w:spacing w:line="360" w:lineRule="auto"/>
+        <w:rPr>
+          <w:sz w:val="24"/>
+          <w:szCs w:val="24"/>
+        </w:rPr>
+      </w:pPr>
+    </w:p>
+    <w:p>
+      <w:pPr>
+        <w:pStyle w:val="ListParagraph"/>
+        <w:spacing w:line="360" w:lineRule="auto"/>
+        <w:rPr>
+          <w:sz w:val="24"/>
+          <w:szCs w:val="24"/>
+        </w:rPr>
+      </w:pPr>
+    </w:p>
+    <w:p>
+      <w:pPr>
+        <w:pStyle w:val="ListParagraph"/>
+        <w:spacing w:line="360" w:lineRule="auto"/>
+        <w:rPr>
+          <w:sz w:val="24"/>
+          <w:szCs w:val="24"/>
+        </w:rPr>
+      </w:pPr>
+    </w:p>
+    <w:p>
+      <w:pPr>
+        <w:pStyle w:val="ListParagraph"/>
+        <w:spacing w:line="360" w:lineRule="auto"/>
+        <w:rPr>
+          <w:sz w:val="24"/>
+          <w:szCs w:val="24"/>
+        </w:rPr>
+      </w:pPr>
+    </w:p>
+    <w:p>
+      <w:pPr>
+        <w:pStyle w:val="ListParagraph"/>
+        <w:spacing w:line="360" w:lineRule="auto"/>
+        <w:rPr>
+          <w:sz w:val="24"/>
+          <w:szCs w:val="24"/>
+        </w:rPr>
+      </w:pPr>
+    </w:p>
+    <w:p>
+      <w:pPr>
+        <w:pStyle w:val="ListParagraph"/>
+        <w:spacing w:line="360" w:lineRule="auto"/>
+        <w:rPr>
+          <w:sz w:val="24"/>
+          <w:szCs w:val="24"/>
+        </w:rPr>
+      </w:pPr>
+    </w:p>
+    <w:p>
+      <w:pPr>
+        <w:pStyle w:val="ListParagraph"/>
+        <w:spacing w:line="360" w:lineRule="auto"/>
+        <w:rPr>
+          <w:sz w:val="24"/>
+          <w:szCs w:val="24"/>
+        </w:rPr>
+      </w:pPr>
+    </w:p>
+    <w:p>
+      <w:pPr>
+        <w:pStyle w:val="ListParagraph"/>
+        <w:spacing w:line="360" w:lineRule="auto"/>
+        <w:rPr>
+          <w:sz w:val="24"/>
+          <w:szCs w:val="24"/>
+        </w:rPr>
+      </w:pPr>
+    </w:p>
+    <w:p>
+      <w:pPr>
+        <w:spacing w:line="360" w:lineRule="auto"/>
+        <w:rPr>
+          <w:sz w:val="24"/>
+          <w:szCs w:val="24"/>
+        </w:rPr>
+      </w:pPr>
+    </w:p>
+    <w:p>
+      <w:pPr>
+        <w:pStyle w:val="ListParagraph"/>
+        <w:spacing w:line="360" w:lineRule="auto"/>
         <w:rPr>
           <w:sz w:val="24"/>
           <w:szCs w:val="24"/>
@@ -1513,12 +2188,63 @@
     <w:p>
       <w:pPr>
         <w:pStyle w:val="ListParagraph"/>
-        <w:rPr>
-          <w:b/>
-          <w:sz w:val="24"/>
-          <w:szCs w:val="24"/>
-        </w:rPr>
-      </w:pPr>
+        <w:spacing w:line="360" w:lineRule="auto"/>
+        <w:rPr>
+          <w:sz w:val="24"/>
+          <w:szCs w:val="24"/>
+        </w:rPr>
+      </w:pPr>
+    </w:p>
+    <w:p>
+      <w:pPr>
+        <w:pStyle w:val="ListParagraph"/>
+        <w:spacing w:line="360" w:lineRule="auto"/>
+        <w:rPr>
+          <w:sz w:val="24"/>
+          <w:szCs w:val="24"/>
+        </w:rPr>
+      </w:pPr>
+      <w:r>
+        <w:rPr>
+          <w:sz w:val="24"/>
+          <w:szCs w:val="24"/>
+        </w:rPr>
+        <w:t>Marta Lopes, ei12106;</w:t>
+      </w:r>
+    </w:p>
+    <w:p>
+      <w:pPr>
+        <w:pStyle w:val="ListParagraph"/>
+        <w:spacing w:line="360" w:lineRule="auto"/>
+        <w:rPr>
+          <w:sz w:val="24"/>
+          <w:szCs w:val="24"/>
+        </w:rPr>
+      </w:pPr>
+      <w:r>
+        <w:rPr>
+          <w:sz w:val="24"/>
+          <w:szCs w:val="24"/>
+        </w:rPr>
+        <w:t>João Nogueira, up201303882;</w:t>
+      </w:r>
+    </w:p>
+    <w:p>
+      <w:pPr>
+        <w:pStyle w:val="ListParagraph"/>
+        <w:spacing w:line="360" w:lineRule="auto"/>
+        <w:rPr>
+          <w:sz w:val="24"/>
+          <w:szCs w:val="24"/>
+        </w:rPr>
+      </w:pPr>
+      <w:r>
+        <w:rPr>
+          <w:sz w:val="24"/>
+          <w:szCs w:val="24"/>
+        </w:rPr>
+        <w:t>Luís Oliveira, up 201304515.</w:t>
+      </w:r>
     </w:p>
     <w:sectPr>
       <w:type w:val="continuous"/>
@@ -1531,6 +2257,188 @@
 </w:document>
 </file>
 
+<file path=word/endnotes.xml><?xml version="1.0" encoding="utf-8"?>
+<w:endnotes xmlns:wpc="http://schemas.microsoft.com/office/word/2010/wordprocessingCanvas" xmlns:mc="http://schemas.openxmlformats.org/markup-compatibility/2006" xmlns:o="urn:schemas-microsoft-com:office:office" xmlns:r="http://schemas.openxmlformats.org/officeDocument/2006/relationships" xmlns:m="http://schemas.openxmlformats.org/officeDocument/2006/math" xmlns:v="urn:schemas-microsoft-com:vml" xmlns:wp14="http://schemas.microsoft.com/office/word/2010/wordprocessingDrawing" xmlns:wp="http://schemas.openxmlformats.org/drawingml/2006/wordprocessingDrawing" xmlns:w10="urn:schemas-microsoft-com:office:word" xmlns:w="http://schemas.openxmlformats.org/wordprocessingml/2006/main" xmlns:w14="http://schemas.microsoft.com/office/word/2010/wordml" xmlns:w15="http://schemas.microsoft.com/office/word/2012/wordml" xmlns:wpg="http://schemas.microsoft.com/office/word/2010/wordprocessingGroup" xmlns:wpi="http://schemas.microsoft.com/office/word/2010/wordprocessingInk" xmlns:wne="http://schemas.microsoft.com/office/word/2006/wordml" xmlns:wps="http://schemas.microsoft.com/office/word/2010/wordprocessingShape" mc:Ignorable="w14 w15 wp14">
+  <w:endnote w:type="separator" w:id="-1">
+    <w:p>
+      <w:pPr>
+        <w:spacing w:after="0" w:line="240" w:lineRule="auto"/>
+      </w:pPr>
+      <w:r>
+        <w:separator/>
+      </w:r>
+    </w:p>
+  </w:endnote>
+  <w:endnote w:type="continuationSeparator" w:id="0">
+    <w:p>
+      <w:pPr>
+        <w:spacing w:after="0" w:line="240" w:lineRule="auto"/>
+      </w:pPr>
+      <w:r>
+        <w:continuationSeparator/>
+      </w:r>
+    </w:p>
+  </w:endnote>
+</w:endnotes>
+</file>
+
+<file path=word/footer1.xml><?xml version="1.0" encoding="utf-8"?>
+<w:ftr xmlns:wpc="http://schemas.microsoft.com/office/word/2010/wordprocessingCanvas" xmlns:mc="http://schemas.openxmlformats.org/markup-compatibility/2006" xmlns:o="urn:schemas-microsoft-com:office:office" xmlns:r="http://schemas.openxmlformats.org/officeDocument/2006/relationships" xmlns:m="http://schemas.openxmlformats.org/officeDocument/2006/math" xmlns:v="urn:schemas-microsoft-com:vml" xmlns:wp14="http://schemas.microsoft.com/office/word/2010/wordprocessingDrawing" xmlns:wp="http://schemas.openxmlformats.org/drawingml/2006/wordprocessingDrawing" xmlns:w10="urn:schemas-microsoft-com:office:word" xmlns:w="http://schemas.openxmlformats.org/wordprocessingml/2006/main" xmlns:w14="http://schemas.microsoft.com/office/word/2010/wordml" xmlns:w15="http://schemas.microsoft.com/office/word/2012/wordml" xmlns:wpg="http://schemas.microsoft.com/office/word/2010/wordprocessingGroup" xmlns:wpi="http://schemas.microsoft.com/office/word/2010/wordprocessingInk" xmlns:wne="http://schemas.microsoft.com/office/word/2006/wordml" xmlns:wps="http://schemas.microsoft.com/office/word/2010/wordprocessingShape" mc:Ignorable="w14 w15 wp14">
+  <w:p>
+    <w:pPr>
+      <w:tabs>
+        <w:tab w:val="center" w:pos="4550"/>
+        <w:tab w:val="left" w:pos="5818"/>
+      </w:tabs>
+      <w:ind w:right="260"/>
+      <w:jc w:val="right"/>
+      <w:rPr>
+        <w:color w:val="222A35" w:themeColor="text2" w:themeShade="80"/>
+        <w:sz w:val="24"/>
+        <w:szCs w:val="24"/>
+      </w:rPr>
+    </w:pPr>
+    <w:r>
+      <w:rPr>
+        <w:color w:val="8496B0" w:themeColor="text2" w:themeTint="99"/>
+        <w:spacing w:val="60"/>
+        <w:sz w:val="24"/>
+        <w:szCs w:val="24"/>
+      </w:rPr>
+      <w:t>Page</w:t>
+    </w:r>
+    <w:r>
+      <w:rPr>
+        <w:color w:val="8496B0" w:themeColor="text2" w:themeTint="99"/>
+        <w:sz w:val="24"/>
+        <w:szCs w:val="24"/>
+      </w:rPr>
+      <w:t xml:space="preserve"> </w:t>
+    </w:r>
+    <w:r>
+      <w:rPr>
+        <w:color w:val="323E4F" w:themeColor="text2" w:themeShade="BF"/>
+        <w:sz w:val="24"/>
+        <w:szCs w:val="24"/>
+      </w:rPr>
+      <w:fldChar w:fldCharType="begin"/>
+    </w:r>
+    <w:r>
+      <w:rPr>
+        <w:color w:val="323E4F" w:themeColor="text2" w:themeShade="BF"/>
+        <w:sz w:val="24"/>
+        <w:szCs w:val="24"/>
+      </w:rPr>
+      <w:instrText xml:space="preserve"> PAGE   \* MERGEFORMAT </w:instrText>
+    </w:r>
+    <w:r>
+      <w:rPr>
+        <w:color w:val="323E4F" w:themeColor="text2" w:themeShade="BF"/>
+        <w:sz w:val="24"/>
+        <w:szCs w:val="24"/>
+      </w:rPr>
+      <w:fldChar w:fldCharType="separate"/>
+    </w:r>
+    <w:r>
+      <w:rPr>
+        <w:noProof/>
+        <w:color w:val="323E4F" w:themeColor="text2" w:themeShade="BF"/>
+        <w:sz w:val="24"/>
+        <w:szCs w:val="24"/>
+      </w:rPr>
+      <w:t>3</w:t>
+    </w:r>
+    <w:r>
+      <w:rPr>
+        <w:color w:val="323E4F" w:themeColor="text2" w:themeShade="BF"/>
+        <w:sz w:val="24"/>
+        <w:szCs w:val="24"/>
+      </w:rPr>
+      <w:fldChar w:fldCharType="end"/>
+    </w:r>
+    <w:r>
+      <w:rPr>
+        <w:color w:val="323E4F" w:themeColor="text2" w:themeShade="BF"/>
+        <w:sz w:val="24"/>
+        <w:szCs w:val="24"/>
+      </w:rPr>
+      <w:t xml:space="preserve"> | </w:t>
+    </w:r>
+    <w:r>
+      <w:rPr>
+        <w:color w:val="323E4F" w:themeColor="text2" w:themeShade="BF"/>
+        <w:sz w:val="24"/>
+        <w:szCs w:val="24"/>
+      </w:rPr>
+      <w:fldChar w:fldCharType="begin"/>
+    </w:r>
+    <w:r>
+      <w:rPr>
+        <w:color w:val="323E4F" w:themeColor="text2" w:themeShade="BF"/>
+        <w:sz w:val="24"/>
+        <w:szCs w:val="24"/>
+      </w:rPr>
+      <w:instrText xml:space="preserve"> NUMPAGES  \* Arabic  \* MERGEFORMAT </w:instrText>
+    </w:r>
+    <w:r>
+      <w:rPr>
+        <w:color w:val="323E4F" w:themeColor="text2" w:themeShade="BF"/>
+        <w:sz w:val="24"/>
+        <w:szCs w:val="24"/>
+      </w:rPr>
+      <w:fldChar w:fldCharType="separate"/>
+    </w:r>
+    <w:r>
+      <w:rPr>
+        <w:noProof/>
+        <w:color w:val="323E4F" w:themeColor="text2" w:themeShade="BF"/>
+        <w:sz w:val="24"/>
+        <w:szCs w:val="24"/>
+      </w:rPr>
+      <w:t>3</w:t>
+    </w:r>
+    <w:r>
+      <w:rPr>
+        <w:color w:val="323E4F" w:themeColor="text2" w:themeShade="BF"/>
+        <w:sz w:val="24"/>
+        <w:szCs w:val="24"/>
+      </w:rPr>
+      <w:fldChar w:fldCharType="end"/>
+    </w:r>
+  </w:p>
+  <w:p>
+    <w:pPr>
+      <w:pStyle w:val="Footer"/>
+    </w:pPr>
+  </w:p>
+</w:ftr>
+</file>
+
+<file path=word/footnotes.xml><?xml version="1.0" encoding="utf-8"?>
+<w:footnotes xmlns:wpc="http://schemas.microsoft.com/office/word/2010/wordprocessingCanvas" xmlns:mc="http://schemas.openxmlformats.org/markup-compatibility/2006" xmlns:o="urn:schemas-microsoft-com:office:office" xmlns:r="http://schemas.openxmlformats.org/officeDocument/2006/relationships" xmlns:m="http://schemas.openxmlformats.org/officeDocument/2006/math" xmlns:v="urn:schemas-microsoft-com:vml" xmlns:wp14="http://schemas.microsoft.com/office/word/2010/wordprocessingDrawing" xmlns:wp="http://schemas.openxmlformats.org/drawingml/2006/wordprocessingDrawing" xmlns:w10="urn:schemas-microsoft-com:office:word" xmlns:w="http://schemas.openxmlformats.org/wordprocessingml/2006/main" xmlns:w14="http://schemas.microsoft.com/office/word/2010/wordml" xmlns:w15="http://schemas.microsoft.com/office/word/2012/wordml" xmlns:wpg="http://schemas.microsoft.com/office/word/2010/wordprocessingGroup" xmlns:wpi="http://schemas.microsoft.com/office/word/2010/wordprocessingInk" xmlns:wne="http://schemas.microsoft.com/office/word/2006/wordml" xmlns:wps="http://schemas.microsoft.com/office/word/2010/wordprocessingShape" mc:Ignorable="w14 w15 wp14">
+  <w:footnote w:type="separator" w:id="-1">
+    <w:p>
+      <w:pPr>
+        <w:spacing w:after="0" w:line="240" w:lineRule="auto"/>
+      </w:pPr>
+      <w:r>
+        <w:separator/>
+      </w:r>
+    </w:p>
+  </w:footnote>
+  <w:footnote w:type="continuationSeparator" w:id="0">
+    <w:p>
+      <w:pPr>
+        <w:spacing w:after="0" w:line="240" w:lineRule="auto"/>
+      </w:pPr>
+      <w:r>
+        <w:continuationSeparator/>
+      </w:r>
+    </w:p>
+  </w:footnote>
+</w:footnotes>
+</file>
+
 <file path=word/numbering.xml><?xml version="1.0" encoding="utf-8"?>
 <w:numbering xmlns:wpc="http://schemas.microsoft.com/office/word/2010/wordprocessingCanvas" xmlns:mc="http://schemas.openxmlformats.org/markup-compatibility/2006" xmlns:o="urn:schemas-microsoft-com:office:office" xmlns:r="http://schemas.openxmlformats.org/officeDocument/2006/relationships" xmlns:m="http://schemas.openxmlformats.org/officeDocument/2006/math" xmlns:v="urn:schemas-microsoft-com:vml" xmlns:wp14="http://schemas.microsoft.com/office/word/2010/wordprocessingDrawing" xmlns:wp="http://schemas.openxmlformats.org/drawingml/2006/wordprocessingDrawing" xmlns:w10="urn:schemas-microsoft-com:office:word" xmlns:w="http://schemas.openxmlformats.org/wordprocessingml/2006/main" xmlns:w14="http://schemas.microsoft.com/office/word/2010/wordml" xmlns:w15="http://schemas.microsoft.com/office/word/2012/wordml" xmlns:wpg="http://schemas.microsoft.com/office/word/2010/wordprocessingGroup" xmlns:wpi="http://schemas.microsoft.com/office/word/2010/wordprocessingInk" xmlns:wne="http://schemas.microsoft.com/office/word/2006/wordml" xmlns:wps="http://schemas.microsoft.com/office/word/2010/wordprocessingShape" mc:Ignorable="w14 w15 wp14">
   <w:abstractNum w:abstractNumId="0">
@@ -1647,6 +2555,119 @@
     </w:lvl>
   </w:abstractNum>
   <w:abstractNum w:abstractNumId="1">
+    <w:nsid w:val="20231875"/>
+    <w:multiLevelType w:val="hybridMultilevel"/>
+    <w:tmpl w:val="05A84386"/>
+    <w:lvl w:ilvl="0" w:tplc="08160001">
+      <w:start w:val="1"/>
+      <w:numFmt w:val="bullet"/>
+      <w:lvlText w:val=""/>
+      <w:lvlJc w:val="left"/>
+      <w:pPr>
+        <w:ind w:left="720" w:hanging="360"/>
+      </w:pPr>
+      <w:rPr>
+        <w:rFonts w:ascii="Symbol" w:hAnsi="Symbol" w:hint="default"/>
+      </w:rPr>
+    </w:lvl>
+    <w:lvl w:ilvl="1" w:tplc="08160003" w:tentative="1">
+      <w:start w:val="1"/>
+      <w:numFmt w:val="bullet"/>
+      <w:lvlText w:val="o"/>
+      <w:lvlJc w:val="left"/>
+      <w:pPr>
+        <w:ind w:left="1440" w:hanging="360"/>
+      </w:pPr>
+      <w:rPr>
+        <w:rFonts w:ascii="Courier New" w:hAnsi="Courier New" w:cs="Courier New" w:hint="default"/>
+      </w:rPr>
+    </w:lvl>
+    <w:lvl w:ilvl="2" w:tplc="08160005" w:tentative="1">
+      <w:start w:val="1"/>
+      <w:numFmt w:val="bullet"/>
+      <w:lvlText w:val=""/>
+      <w:lvlJc w:val="left"/>
+      <w:pPr>
+        <w:ind w:left="2160" w:hanging="360"/>
+      </w:pPr>
+      <w:rPr>
+        <w:rFonts w:ascii="Wingdings" w:hAnsi="Wingdings" w:hint="default"/>
+      </w:rPr>
+    </w:lvl>
+    <w:lvl w:ilvl="3" w:tplc="08160001" w:tentative="1">
+      <w:start w:val="1"/>
+      <w:numFmt w:val="bullet"/>
+      <w:lvlText w:val=""/>
+      <w:lvlJc w:val="left"/>
+      <w:pPr>
+        <w:ind w:left="2880" w:hanging="360"/>
+      </w:pPr>
+      <w:rPr>
+        <w:rFonts w:ascii="Symbol" w:hAnsi="Symbol" w:hint="default"/>
+      </w:rPr>
+    </w:lvl>
+    <w:lvl w:ilvl="4" w:tplc="08160003" w:tentative="1">
+      <w:start w:val="1"/>
+      <w:numFmt w:val="bullet"/>
+      <w:lvlText w:val="o"/>
+      <w:lvlJc w:val="left"/>
+      <w:pPr>
+        <w:ind w:left="3600" w:hanging="360"/>
+      </w:pPr>
+      <w:rPr>
+        <w:rFonts w:ascii="Courier New" w:hAnsi="Courier New" w:cs="Courier New" w:hint="default"/>
+      </w:rPr>
+    </w:lvl>
+    <w:lvl w:ilvl="5" w:tplc="08160005" w:tentative="1">
+      <w:start w:val="1"/>
+      <w:numFmt w:val="bullet"/>
+      <w:lvlText w:val=""/>
+      <w:lvlJc w:val="left"/>
+      <w:pPr>
+        <w:ind w:left="4320" w:hanging="360"/>
+      </w:pPr>
+      <w:rPr>
+        <w:rFonts w:ascii="Wingdings" w:hAnsi="Wingdings" w:hint="default"/>
+      </w:rPr>
+    </w:lvl>
+    <w:lvl w:ilvl="6" w:tplc="08160001" w:tentative="1">
+      <w:start w:val="1"/>
+      <w:numFmt w:val="bullet"/>
+      <w:lvlText w:val=""/>
+      <w:lvlJc w:val="left"/>
+      <w:pPr>
+        <w:ind w:left="5040" w:hanging="360"/>
+      </w:pPr>
+      <w:rPr>
+        <w:rFonts w:ascii="Symbol" w:hAnsi="Symbol" w:hint="default"/>
+      </w:rPr>
+    </w:lvl>
+    <w:lvl w:ilvl="7" w:tplc="08160003" w:tentative="1">
+      <w:start w:val="1"/>
+      <w:numFmt w:val="bullet"/>
+      <w:lvlText w:val="o"/>
+      <w:lvlJc w:val="left"/>
+      <w:pPr>
+        <w:ind w:left="5760" w:hanging="360"/>
+      </w:pPr>
+      <w:rPr>
+        <w:rFonts w:ascii="Courier New" w:hAnsi="Courier New" w:cs="Courier New" w:hint="default"/>
+      </w:rPr>
+    </w:lvl>
+    <w:lvl w:ilvl="8" w:tplc="08160005" w:tentative="1">
+      <w:start w:val="1"/>
+      <w:numFmt w:val="bullet"/>
+      <w:lvlText w:val=""/>
+      <w:lvlJc w:val="left"/>
+      <w:pPr>
+        <w:ind w:left="6480" w:hanging="360"/>
+      </w:pPr>
+      <w:rPr>
+        <w:rFonts w:ascii="Wingdings" w:hAnsi="Wingdings" w:hint="default"/>
+      </w:rPr>
+    </w:lvl>
+  </w:abstractNum>
+  <w:abstractNum w:abstractNumId="2">
     <w:nsid w:val="22822021"/>
     <w:multiLevelType w:val="hybridMultilevel"/>
     <w:tmpl w:val="993ADC08"/>
@@ -1759,7 +2780,7 @@
       </w:rPr>
     </w:lvl>
   </w:abstractNum>
-  <w:abstractNum w:abstractNumId="2">
+  <w:abstractNum w:abstractNumId="3">
     <w:nsid w:val="24285921"/>
     <w:multiLevelType w:val="hybridMultilevel"/>
     <w:tmpl w:val="41E68516"/>
@@ -1872,7 +2893,7 @@
       </w:rPr>
     </w:lvl>
   </w:abstractNum>
-  <w:abstractNum w:abstractNumId="3">
+  <w:abstractNum w:abstractNumId="4">
     <w:nsid w:val="357A3658"/>
     <w:multiLevelType w:val="hybridMultilevel"/>
     <w:tmpl w:val="5E1CBBC0"/>
@@ -1985,7 +3006,7 @@
       </w:rPr>
     </w:lvl>
   </w:abstractNum>
-  <w:abstractNum w:abstractNumId="4">
+  <w:abstractNum w:abstractNumId="5">
     <w:nsid w:val="535829E8"/>
     <w:multiLevelType w:val="hybridMultilevel"/>
     <w:tmpl w:val="B3EAD082"/>
@@ -2098,7 +3119,7 @@
       </w:rPr>
     </w:lvl>
   </w:abstractNum>
-  <w:abstractNum w:abstractNumId="5">
+  <w:abstractNum w:abstractNumId="6">
     <w:nsid w:val="59E919FB"/>
     <w:multiLevelType w:val="hybridMultilevel"/>
     <w:tmpl w:val="B4AEEA88"/>
@@ -2212,22 +3233,25 @@
     </w:lvl>
   </w:abstractNum>
   <w:num w:numId="1">
-    <w:abstractNumId w:val="1"/>
+    <w:abstractNumId w:val="2"/>
   </w:num>
   <w:num w:numId="2">
-    <w:abstractNumId w:val="3"/>
+    <w:abstractNumId w:val="4"/>
   </w:num>
   <w:num w:numId="3">
     <w:abstractNumId w:val="0"/>
   </w:num>
   <w:num w:numId="4">
-    <w:abstractNumId w:val="2"/>
+    <w:abstractNumId w:val="3"/>
   </w:num>
   <w:num w:numId="5">
+    <w:abstractNumId w:val="6"/>
+  </w:num>
+  <w:num w:numId="6">
     <w:abstractNumId w:val="5"/>
   </w:num>
-  <w:num w:numId="6">
-    <w:abstractNumId w:val="4"/>
+  <w:num w:numId="7">
+    <w:abstractNumId w:val="1"/>
   </w:num>
 </w:numbering>
 </file>
@@ -2664,6 +3688,50 @@
       <w:contextualSpacing/>
     </w:pPr>
   </w:style>
+  <w:style w:type="paragraph" w:styleId="Header">
+    <w:name w:val="header"/>
+    <w:basedOn w:val="Normal"/>
+    <w:link w:val="HeaderChar"/>
+    <w:uiPriority w:val="99"/>
+    <w:unhideWhenUsed/>
+    <w:rsid w:val="002B46AD"/>
+    <w:pPr>
+      <w:tabs>
+        <w:tab w:val="center" w:pos="4513"/>
+        <w:tab w:val="right" w:pos="9026"/>
+      </w:tabs>
+      <w:spacing w:after="0" w:line="240" w:lineRule="auto"/>
+    </w:pPr>
+  </w:style>
+  <w:style w:type="character" w:customStyle="1" w:styleId="HeaderChar">
+    <w:name w:val="Header Char"/>
+    <w:basedOn w:val="DefaultParagraphFont"/>
+    <w:link w:val="Header"/>
+    <w:uiPriority w:val="99"/>
+    <w:rsid w:val="002B46AD"/>
+  </w:style>
+  <w:style w:type="paragraph" w:styleId="Footer">
+    <w:name w:val="footer"/>
+    <w:basedOn w:val="Normal"/>
+    <w:link w:val="FooterChar"/>
+    <w:uiPriority w:val="99"/>
+    <w:unhideWhenUsed/>
+    <w:rsid w:val="002B46AD"/>
+    <w:pPr>
+      <w:tabs>
+        <w:tab w:val="center" w:pos="4513"/>
+        <w:tab w:val="right" w:pos="9026"/>
+      </w:tabs>
+      <w:spacing w:after="0" w:line="240" w:lineRule="auto"/>
+    </w:pPr>
+  </w:style>
+  <w:style w:type="character" w:customStyle="1" w:styleId="FooterChar">
+    <w:name w:val="Footer Char"/>
+    <w:basedOn w:val="DefaultParagraphFont"/>
+    <w:link w:val="Footer"/>
+    <w:uiPriority w:val="99"/>
+    <w:rsid w:val="002B46AD"/>
+  </w:style>
 </w:styles>
 </file>
 
@@ -2926,4 +3994,16 @@
     </a:ext>
   </a:extLst>
 </a:theme>
+</file>
+
+<file path=customXml/item1.xml><?xml version="1.0" encoding="utf-8"?>
+<b:Sources xmlns:b="http://schemas.openxmlformats.org/officeDocument/2006/bibliography" xmlns="http://schemas.openxmlformats.org/officeDocument/2006/bibliography" SelectedStyle="\APASixthEditionOfficeOnline.xsl" StyleName="APA" Version="6"/>
+</file>
+
+<file path=customXml/itemProps1.xml><?xml version="1.0" encoding="utf-8"?>
+<ds:datastoreItem xmlns:ds="http://schemas.openxmlformats.org/officeDocument/2006/customXml" ds:itemID="{E2666577-4A47-45EE-83E0-65BED8400A7C}">
+  <ds:schemaRefs>
+    <ds:schemaRef ds:uri="http://schemas.openxmlformats.org/officeDocument/2006/bibliography"/>
+  </ds:schemaRefs>
+</ds:datastoreItem>
 </file>
</xml_diff>